<commit_message>
Added LB test plot to Shampoo model
</commit_message>
<xml_diff>
--- a/Application Of SARIMA Models to Sales and Astronomy Forecasting.docx
+++ b/Application Of SARIMA Models to Sales and Astronomy Forecasting.docx
@@ -1889,6 +1889,56 @@
     </w:p>
     <w:p>
       <w:pPr>
+        <w:jc w:val="center"/>
+        <w:rPr>
+          <w:noProof/>
+          <w14:ligatures w14:val="standardContextual"/>
+        </w:rPr>
+      </w:pPr>
+      <w:r>
+        <w:rPr>
+          <w:noProof/>
+          <w14:ligatures w14:val="standardContextual"/>
+        </w:rPr>
+        <w:drawing>
+          <wp:inline distT="0" distB="0" distL="0" distR="0" wp14:anchorId="1E689F98" wp14:editId="698A4262">
+            <wp:extent cx="3657600" cy="2619375"/>
+            <wp:effectExtent l="0" t="0" r="0" b="9525"/>
+            <wp:docPr id="170128430" name="Picture 1" descr="Chart, line chart&#10;&#10;Description automatically generated"/>
+            <wp:cNvGraphicFramePr>
+              <a:graphicFrameLocks xmlns:a="http://schemas.openxmlformats.org/drawingml/2006/main" noChangeAspect="1"/>
+            </wp:cNvGraphicFramePr>
+            <a:graphic xmlns:a="http://schemas.openxmlformats.org/drawingml/2006/main">
+              <a:graphicData uri="http://schemas.openxmlformats.org/drawingml/2006/picture">
+                <pic:pic xmlns:pic="http://schemas.openxmlformats.org/drawingml/2006/picture">
+                  <pic:nvPicPr>
+                    <pic:cNvPr id="170128430" name="Picture 1" descr="Chart, line chart&#10;&#10;Description automatically generated"/>
+                    <pic:cNvPicPr/>
+                  </pic:nvPicPr>
+                  <pic:blipFill>
+                    <a:blip r:embed="rId16"/>
+                    <a:stretch>
+                      <a:fillRect/>
+                    </a:stretch>
+                  </pic:blipFill>
+                  <pic:spPr>
+                    <a:xfrm>
+                      <a:off x="0" y="0"/>
+                      <a:ext cx="3657600" cy="2619375"/>
+                    </a:xfrm>
+                    <a:prstGeom prst="rect">
+                      <a:avLst/>
+                    </a:prstGeom>
+                  </pic:spPr>
+                </pic:pic>
+              </a:graphicData>
+            </a:graphic>
+          </wp:inline>
+        </w:drawing>
+      </w:r>
+    </w:p>
+    <w:p>
+      <w:pPr>
         <w:rPr>
           <w:rFonts w:ascii="Times New Roman" w:hAnsi="Times New Roman" w:cs="Times New Roman"/>
           <w:noProof/>
@@ -1933,6 +1983,7 @@
           <w:noProof/>
           <w14:ligatures w14:val="standardContextual"/>
         </w:rPr>
+        <w:lastRenderedPageBreak/>
         <w:drawing>
           <wp:inline distT="0" distB="0" distL="0" distR="0" wp14:anchorId="558F0790" wp14:editId="44B4916D">
             <wp:extent cx="4392607" cy="2352675"/>
@@ -1949,7 +2000,7 @@
                     <pic:cNvPicPr/>
                   </pic:nvPicPr>
                   <pic:blipFill>
-                    <a:blip r:embed="rId16"/>
+                    <a:blip r:embed="rId17"/>
                     <a:stretch>
                       <a:fillRect/>
                     </a:stretch>
@@ -2059,16 +2110,7 @@
           <w:sz w:val="24"/>
           <w:szCs w:val="24"/>
         </w:rPr>
-        <w:t xml:space="preserve">-Box test showed that the residuals were uncorrelated indicating that there was no uncaptured dependency in the dataset from the model. Interpreting </w:t>
-      </w:r>
-      <w:r>
-        <w:rPr>
-          <w:rFonts w:ascii="Times New Roman" w:hAnsi="Times New Roman" w:cs="Times New Roman"/>
-          <w:sz w:val="24"/>
-          <w:szCs w:val="24"/>
-        </w:rPr>
-        <w:lastRenderedPageBreak/>
-        <w:t>the results of the residual analysis indicates that the model may be a reasonable choice for the dataset, thus forecasting was performed with the model on the five points that were held back from fitting. The results of this forecasting provided reasonable estimate for the first two unseen datapoints before settling on estimating a constant average with an expanding confidence interval which can be expected from a second order integrated moving average model.</w:t>
+        <w:t>-Box test showed that the residuals were uncorrelated indicating that there was no uncaptured dependency in the dataset from the model. Interpreting the results of the residual analysis indicates that the model may be a reasonable choice for the dataset, thus forecasting was performed with the model on the five points that were held back from fitting. The results of this forecasting provided reasonable estimate for the first two unseen datapoints before settling on estimating a constant average with an expanding confidence interval which can be expected from a second order integrated moving average model.</w:t>
       </w:r>
     </w:p>
     <w:p>
@@ -2384,7 +2426,7 @@
                     <pic:cNvPicPr/>
                   </pic:nvPicPr>
                   <pic:blipFill>
-                    <a:blip r:embed="rId17"/>
+                    <a:blip r:embed="rId18"/>
                     <a:stretch>
                       <a:fillRect/>
                     </a:stretch>
@@ -2425,7 +2467,7 @@
                     <pic:cNvPicPr/>
                   </pic:nvPicPr>
                   <pic:blipFill>
-                    <a:blip r:embed="rId18"/>
+                    <a:blip r:embed="rId19"/>
                     <a:stretch>
                       <a:fillRect/>
                     </a:stretch>
@@ -2480,13 +2522,6 @@
           <w:szCs w:val="24"/>
         </w:rPr>
         <w:tab/>
-      </w:r>
-      <w:r>
-        <w:rPr>
-          <w:rFonts w:ascii="Times New Roman" w:hAnsi="Times New Roman" w:cs="Times New Roman"/>
-          <w:sz w:val="24"/>
-          <w:szCs w:val="24"/>
-        </w:rPr>
         <w:t>The ACF and PACF plots do not yield a strong recommendation for a model. The relatively high number of observations results in the PACF having a small confidence interval. The small confidence interval results in many of the lags appearing to be significant.</w:t>
       </w:r>
     </w:p>
@@ -2620,7 +2655,7 @@
                     <pic:cNvPicPr/>
                   </pic:nvPicPr>
                   <pic:blipFill>
-                    <a:blip r:embed="rId19"/>
+                    <a:blip r:embed="rId20"/>
                     <a:stretch>
                       <a:fillRect/>
                     </a:stretch>
@@ -2810,7 +2845,7 @@
                     <pic:cNvPicPr/>
                   </pic:nvPicPr>
                   <pic:blipFill>
-                    <a:blip r:embed="rId20"/>
+                    <a:blip r:embed="rId21"/>
                     <a:stretch>
                       <a:fillRect/>
                     </a:stretch>
@@ -3059,7 +3094,7 @@
                     <pic:cNvPicPr/>
                   </pic:nvPicPr>
                   <pic:blipFill>
-                    <a:blip r:embed="rId21"/>
+                    <a:blip r:embed="rId22"/>
                     <a:stretch>
                       <a:fillRect/>
                     </a:stretch>
@@ -3111,7 +3146,7 @@
                     <pic:cNvPicPr/>
                   </pic:nvPicPr>
                   <pic:blipFill>
-                    <a:blip r:embed="rId22"/>
+                    <a:blip r:embed="rId23"/>
                     <a:stretch>
                       <a:fillRect/>
                     </a:stretch>
@@ -3378,7 +3413,7 @@
                     <pic:cNvPicPr/>
                   </pic:nvPicPr>
                   <pic:blipFill>
-                    <a:blip r:embed="rId23"/>
+                    <a:blip r:embed="rId24"/>
                     <a:stretch>
                       <a:fillRect/>
                     </a:stretch>
@@ -3419,7 +3454,7 @@
                     <pic:cNvPicPr/>
                   </pic:nvPicPr>
                   <pic:blipFill>
-                    <a:blip r:embed="rId24"/>
+                    <a:blip r:embed="rId25"/>
                     <a:stretch>
                       <a:fillRect/>
                     </a:stretch>
@@ -3475,7 +3510,7 @@
                     <pic:cNvPicPr/>
                   </pic:nvPicPr>
                   <pic:blipFill>
-                    <a:blip r:embed="rId25"/>
+                    <a:blip r:embed="rId26"/>
                     <a:stretch>
                       <a:fillRect/>
                     </a:stretch>
@@ -3516,7 +3551,7 @@
                     <pic:cNvPicPr/>
                   </pic:nvPicPr>
                   <pic:blipFill>
-                    <a:blip r:embed="rId26"/>
+                    <a:blip r:embed="rId27"/>
                     <a:stretch>
                       <a:fillRect/>
                     </a:stretch>
@@ -3831,7 +3866,7 @@
                     <pic:cNvPicPr/>
                   </pic:nvPicPr>
                   <pic:blipFill>
-                    <a:blip r:embed="rId27"/>
+                    <a:blip r:embed="rId28"/>
                     <a:stretch>
                       <a:fillRect/>
                     </a:stretch>
@@ -3879,7 +3914,7 @@
                     <pic:cNvPicPr/>
                   </pic:nvPicPr>
                   <pic:blipFill>
-                    <a:blip r:embed="rId28"/>
+                    <a:blip r:embed="rId29"/>
                     <a:stretch>
                       <a:fillRect/>
                     </a:stretch>
@@ -3920,7 +3955,7 @@
                     <pic:cNvPicPr/>
                   </pic:nvPicPr>
                   <pic:blipFill>
-                    <a:blip r:embed="rId29"/>
+                    <a:blip r:embed="rId30"/>
                     <a:stretch>
                       <a:fillRect/>
                     </a:stretch>
@@ -3997,7 +4032,7 @@
                     <pic:cNvPicPr/>
                   </pic:nvPicPr>
                   <pic:blipFill>
-                    <a:blip r:embed="rId30"/>
+                    <a:blip r:embed="rId31"/>
                     <a:stretch>
                       <a:fillRect/>
                     </a:stretch>
@@ -4167,7 +4202,7 @@
                     <pic:cNvPicPr/>
                   </pic:nvPicPr>
                   <pic:blipFill>
-                    <a:blip r:embed="rId31"/>
+                    <a:blip r:embed="rId32"/>
                     <a:stretch>
                       <a:fillRect/>
                     </a:stretch>
@@ -4215,7 +4250,7 @@
                     <pic:cNvPicPr/>
                   </pic:nvPicPr>
                   <pic:blipFill>
-                    <a:blip r:embed="rId32"/>
+                    <a:blip r:embed="rId33"/>
                     <a:stretch>
                       <a:fillRect/>
                     </a:stretch>
@@ -4256,7 +4291,7 @@
                     <pic:cNvPicPr/>
                   </pic:nvPicPr>
                   <pic:blipFill>
-                    <a:blip r:embed="rId33"/>
+                    <a:blip r:embed="rId34"/>
                     <a:stretch>
                       <a:fillRect/>
                     </a:stretch>
@@ -4454,7 +4489,7 @@
                     <pic:cNvPicPr/>
                   </pic:nvPicPr>
                   <pic:blipFill>
-                    <a:blip r:embed="rId34"/>
+                    <a:blip r:embed="rId35"/>
                     <a:stretch>
                       <a:fillRect/>
                     </a:stretch>
@@ -5000,7 +5035,7 @@
           <w:szCs w:val="24"/>
         </w:rPr>
       </w:pPr>
-      <w:hyperlink r:id="rId35" w:history="1">
+      <w:hyperlink r:id="rId36" w:history="1">
         <w:r>
           <w:rPr>
             <w:rStyle w:val="Hyperlink"/>
@@ -5085,7 +5120,7 @@
           <w:szCs w:val="24"/>
         </w:rPr>
       </w:pPr>
-      <w:hyperlink r:id="rId36" w:history="1">
+      <w:hyperlink r:id="rId37" w:history="1">
         <w:r>
           <w:rPr>
             <w:rStyle w:val="Hyperlink"/>
@@ -5113,7 +5148,7 @@
           <w:szCs w:val="24"/>
         </w:rPr>
       </w:pPr>
-      <w:hyperlink r:id="rId37" w:history="1">
+      <w:hyperlink r:id="rId38" w:history="1">
         <w:r>
           <w:rPr>
             <w:rStyle w:val="Hyperlink"/>

</xml_diff>